<commit_message>
Se borra la nota indeseada
</commit_message>
<xml_diff>
--- a/Notas de Python.docx
+++ b/Notas de Python.docx
@@ -210,28 +210,126 @@
     </w:p>
     <w:p>
       <w:pPr>
-        <w:jc w:val="both"/>
-        <w:rPr>
-          <w:rFonts w:ascii="Nyala" w:hAnsi="Nyala"/>
-          <w:lang w:val="es-MX" w:bidi="ar-EG"/>
-        </w:rPr>
-      </w:pPr>
-    </w:p>
-    <w:p>
-      <w:pPr>
-        <w:jc w:val="both"/>
-        <w:rPr>
-          <w:rFonts w:ascii="Nyala" w:hAnsi="Nyala"/>
-          <w:lang w:val="es-MX" w:bidi="ar-EG"/>
-        </w:rPr>
-      </w:pPr>
-      <w:r>
+        <w:pStyle w:val="Prrafodelista"/>
+        <w:numPr>
+          <w:ilvl w:val="0"/>
+          <w:numId w:val="1"/>
+        </w:numPr>
+        <w:jc w:val="both"/>
+        <w:rPr>
+          <w:rFonts w:ascii="Nyala" w:hAnsi="Nyala"/>
+          <w:lang w:val="es-MX" w:bidi="ar-EG"/>
+        </w:rPr>
+      </w:pPr>
+    </w:p>
+    <w:p>
+      <w:pPr>
+        <w:jc w:val="center"/>
         <w:rPr>
           <w:rFonts w:ascii="Nyala" w:hAnsi="Nyala"/>
           <w:b/>
           <w:bCs/>
           <w:lang w:val="es-MX" w:bidi="ar-EG"/>
         </w:rPr>
+      </w:pPr>
+      <w:r>
+        <w:rPr>
+          <w:rFonts w:ascii="Nyala" w:hAnsi="Nyala"/>
+          <w:b/>
+          <w:bCs/>
+          <w:lang w:val="es-MX" w:bidi="ar-EG"/>
+        </w:rPr>
+        <w:t xml:space="preserve">Creación de </w:t>
+      </w:r>
+      <w:proofErr w:type="spellStart"/>
+      <w:r>
+        <w:rPr>
+          <w:rFonts w:ascii="Nyala" w:hAnsi="Nyala"/>
+          <w:b/>
+          <w:bCs/>
+          <w:lang w:val="es-MX" w:bidi="ar-EG"/>
+        </w:rPr>
+        <w:t>PDF´s</w:t>
+      </w:r>
+      <w:proofErr w:type="spellEnd"/>
+    </w:p>
+    <w:p>
+      <w:pPr>
+        <w:jc w:val="center"/>
+        <w:rPr>
+          <w:rFonts w:ascii="Nyala" w:hAnsi="Nyala"/>
+          <w:b/>
+          <w:bCs/>
+          <w:lang w:val="es-MX" w:bidi="ar-EG"/>
+        </w:rPr>
+      </w:pPr>
+    </w:p>
+    <w:p>
+      <w:pPr>
+        <w:jc w:val="center"/>
+        <w:rPr>
+          <w:rFonts w:ascii="Nyala" w:hAnsi="Nyala"/>
+          <w:b/>
+          <w:bCs/>
+          <w:lang w:val="es-MX" w:bidi="ar-EG"/>
+        </w:rPr>
+      </w:pPr>
+      <w:r>
+        <w:rPr>
+          <w:rFonts w:ascii="Nyala" w:hAnsi="Nyala"/>
+          <w:b/>
+          <w:bCs/>
+          <w:lang w:val="es-MX" w:bidi="ar-EG"/>
+        </w:rPr>
+        <w:t>Automatización de tareas</w:t>
+      </w:r>
+    </w:p>
+    <w:p>
+      <w:pPr>
+        <w:jc w:val="center"/>
+        <w:rPr>
+          <w:rFonts w:ascii="Nyala" w:hAnsi="Nyala"/>
+          <w:b/>
+          <w:bCs/>
+          <w:lang w:val="es-MX" w:bidi="ar-EG"/>
+        </w:rPr>
+      </w:pPr>
+    </w:p>
+    <w:p>
+      <w:pPr>
+        <w:jc w:val="center"/>
+        <w:rPr>
+          <w:rFonts w:ascii="Nyala" w:hAnsi="Nyala"/>
+          <w:b/>
+          <w:bCs/>
+          <w:lang w:val="es-MX" w:bidi="ar-EG"/>
+        </w:rPr>
+      </w:pPr>
+      <w:r>
+        <w:rPr>
+          <w:rFonts w:ascii="Nyala" w:hAnsi="Nyala"/>
+          <w:b/>
+          <w:bCs/>
+          <w:lang w:val="es-MX" w:bidi="ar-EG"/>
+        </w:rPr>
+        <w:t>Análisis de datos</w:t>
+      </w:r>
+    </w:p>
+    <w:p>
+      <w:pPr>
+        <w:jc w:val="both"/>
+        <w:rPr>
+          <w:rFonts w:ascii="Nyala" w:hAnsi="Nyala"/>
+          <w:lang w:val="es-MX" w:bidi="ar-EG"/>
+        </w:rPr>
+      </w:pPr>
+      <w:r>
+        <w:rPr>
+          <w:rFonts w:ascii="Nyala" w:hAnsi="Nyala"/>
+          <w:b/>
+          <w:bCs/>
+          <w:lang w:val="es-MX" w:bidi="ar-EG"/>
+        </w:rPr>
         <w:t>“pandas”</w:t>
       </w:r>
       <w:r>
@@ -662,14 +760,7 @@
           <w:rFonts w:ascii="Nyala" w:hAnsi="Nyala"/>
           <w:lang w:val="es-MX" w:bidi="ar-EG"/>
         </w:rPr>
-        <w:t>da</w:t>
-      </w:r>
-      <w:r>
-        <w:rPr>
-          <w:rFonts w:ascii="Nyala" w:hAnsi="Nyala"/>
-          <w:lang w:val="es-MX" w:bidi="ar-EG"/>
-        </w:rPr>
-        <w:t>[“columna”].</w:t>
+        <w:t>da[“columna”].</w:t>
       </w:r>
       <w:proofErr w:type="spellStart"/>
       <w:r>
@@ -717,14 +808,7 @@
           <w:rFonts w:ascii="Nyala" w:hAnsi="Nyala"/>
           <w:lang w:val="es-MX" w:bidi="ar-EG"/>
         </w:rPr>
-        <w:t>da</w:t>
-      </w:r>
-      <w:r>
-        <w:rPr>
-          <w:rFonts w:ascii="Nyala" w:hAnsi="Nyala"/>
-          <w:lang w:val="es-MX" w:bidi="ar-EG"/>
-        </w:rPr>
-        <w:t>[“columna”</w:t>
+        <w:t>da[“columna”</w:t>
       </w:r>
       <w:proofErr w:type="gramStart"/>
       <w:r>
@@ -766,6 +850,7 @@
         <w:jc w:val="both"/>
         <w:rPr>
           <w:rFonts w:ascii="Nyala" w:hAnsi="Nyala"/>
+          <w:u w:val="single"/>
           <w:lang w:val="es-MX" w:bidi="ar-EG"/>
         </w:rPr>
       </w:pPr>
@@ -776,6 +861,7 @@
           <w:rFonts w:ascii="Nyala" w:hAnsi="Nyala"/>
           <w:lang w:val="es-MX" w:bidi="ar-EG"/>
         </w:rPr>
+        <w:lastRenderedPageBreak/>
         <w:t>da.groupby</w:t>
       </w:r>
       <w:proofErr w:type="spellEnd"/>
@@ -785,8 +871,220 @@
           <w:rFonts w:ascii="Nyala" w:hAnsi="Nyala"/>
           <w:lang w:val="es-MX" w:bidi="ar-EG"/>
         </w:rPr>
-        <w:t>(“columna”)</w:t>
-      </w:r>
+        <w:t>(</w:t>
+      </w:r>
+      <w:r>
+        <w:rPr>
+          <w:rFonts w:ascii="Nyala" w:hAnsi="Nyala"/>
+          <w:lang w:val="es-MX" w:bidi="ar-EG"/>
+        </w:rPr>
+        <w:t>[</w:t>
+      </w:r>
+      <w:r>
+        <w:rPr>
+          <w:rFonts w:ascii="Nyala" w:hAnsi="Nyala"/>
+          <w:lang w:val="es-MX" w:bidi="ar-EG"/>
+        </w:rPr>
+        <w:t>“columna</w:t>
+      </w:r>
+      <w:r>
+        <w:rPr>
+          <w:rFonts w:ascii="Nyala" w:hAnsi="Nyala"/>
+          <w:lang w:val="es-MX" w:bidi="ar-EG"/>
+        </w:rPr>
+        <w:t>1</w:t>
+      </w:r>
+      <w:r>
+        <w:rPr>
+          <w:rFonts w:ascii="Nyala" w:hAnsi="Nyala"/>
+          <w:lang w:val="es-MX" w:bidi="ar-EG"/>
+        </w:rPr>
+        <w:t>”</w:t>
+      </w:r>
+      <w:proofErr w:type="gramStart"/>
+      <w:r>
+        <w:rPr>
+          <w:rFonts w:ascii="Nyala" w:hAnsi="Nyala"/>
+          <w:lang w:val="es-MX" w:bidi="ar-EG"/>
+        </w:rPr>
+        <w:t>,”colu</w:t>
+      </w:r>
+      <w:r>
+        <w:rPr>
+          <w:rFonts w:ascii="Nyala" w:hAnsi="Nyala"/>
+          <w:lang w:val="es-MX" w:bidi="ar-EG"/>
+        </w:rPr>
+        <w:t>mna2</w:t>
+      </w:r>
+      <w:r>
+        <w:rPr>
+          <w:rFonts w:ascii="Nyala" w:hAnsi="Nyala"/>
+          <w:lang w:val="es-MX" w:bidi="ar-EG"/>
+        </w:rPr>
+        <w:t>”</w:t>
+      </w:r>
+      <w:r>
+        <w:rPr>
+          <w:rFonts w:ascii="Nyala" w:hAnsi="Nyala"/>
+          <w:lang w:val="es-MX" w:bidi="ar-EG"/>
+        </w:rPr>
+        <w:t>…</w:t>
+      </w:r>
+      <w:r>
+        <w:rPr>
+          <w:rFonts w:ascii="Nyala" w:hAnsi="Nyala"/>
+          <w:lang w:val="es-MX" w:bidi="ar-EG"/>
+        </w:rPr>
+        <w:t>]</w:t>
+      </w:r>
+      <w:r>
+        <w:rPr>
+          <w:rFonts w:ascii="Nyala" w:hAnsi="Nyala"/>
+          <w:lang w:val="es-MX" w:bidi="ar-EG"/>
+        </w:rPr>
+        <w:t>)</w:t>
+      </w:r>
+      <w:r>
+        <w:rPr>
+          <w:rFonts w:ascii="Nyala" w:hAnsi="Nyala"/>
+          <w:lang w:val="es-MX" w:bidi="ar-EG"/>
+        </w:rPr>
+        <w:t>[</w:t>
+      </w:r>
+      <w:proofErr w:type="gramEnd"/>
+      <w:r>
+        <w:rPr>
+          <w:rFonts w:ascii="Nyala" w:hAnsi="Nyala"/>
+          <w:lang w:val="es-MX" w:bidi="ar-EG"/>
+        </w:rPr>
+        <w:t>“segunda agrupación”</w:t>
+      </w:r>
+      <w:proofErr w:type="gramStart"/>
+      <w:r>
+        <w:rPr>
+          <w:rFonts w:ascii="Nyala" w:hAnsi="Nyala"/>
+          <w:lang w:val="es-MX" w:bidi="ar-EG"/>
+        </w:rPr>
+        <w:t>].</w:t>
+      </w:r>
+      <w:proofErr w:type="spellStart"/>
+      <w:r>
+        <w:rPr>
+          <w:rFonts w:ascii="Nyala" w:hAnsi="Nyala"/>
+          <w:lang w:val="es-MX" w:bidi="ar-EG"/>
+        </w:rPr>
+        <w:t>method</w:t>
+      </w:r>
+      <w:proofErr w:type="spellEnd"/>
+      <w:proofErr w:type="gramEnd"/>
+      <w:r>
+        <w:rPr>
+          <w:rFonts w:ascii="Nyala" w:hAnsi="Nyala"/>
+          <w:lang w:val="es-MX" w:bidi="ar-EG"/>
+        </w:rPr>
+        <w:t>()</w:t>
+      </w:r>
+      <w:r>
+        <w:rPr>
+          <w:rFonts w:ascii="Nyala" w:hAnsi="Nyala"/>
+          <w:u w:val="single"/>
+          <w:lang w:val="es-MX" w:bidi="ar-EG"/>
+        </w:rPr>
+        <w:t>.</w:t>
+      </w:r>
+      <w:proofErr w:type="spellStart"/>
+      <w:r>
+        <w:rPr>
+          <w:rFonts w:ascii="Nyala" w:hAnsi="Nyala"/>
+          <w:u w:val="single"/>
+          <w:lang w:val="es-MX" w:bidi="ar-EG"/>
+        </w:rPr>
+        <w:t>to_</w:t>
+      </w:r>
+      <w:proofErr w:type="gramStart"/>
+      <w:r>
+        <w:rPr>
+          <w:rFonts w:ascii="Nyala" w:hAnsi="Nyala"/>
+          <w:u w:val="single"/>
+          <w:lang w:val="es-MX" w:bidi="ar-EG"/>
+        </w:rPr>
+        <w:t>frame</w:t>
+      </w:r>
+      <w:proofErr w:type="spellEnd"/>
+      <w:r>
+        <w:rPr>
+          <w:rFonts w:ascii="Nyala" w:hAnsi="Nyala"/>
+          <w:u w:val="single"/>
+          <w:lang w:val="es-MX" w:bidi="ar-EG"/>
+        </w:rPr>
+        <w:t>(</w:t>
+      </w:r>
+      <w:proofErr w:type="gramEnd"/>
+      <w:r>
+        <w:rPr>
+          <w:rFonts w:ascii="Nyala" w:hAnsi="Nyala"/>
+          <w:u w:val="single"/>
+          <w:lang w:val="es-MX" w:bidi="ar-EG"/>
+        </w:rPr>
+        <w:t>)</w:t>
+      </w:r>
+    </w:p>
+    <w:p>
+      <w:pPr>
+        <w:jc w:val="both"/>
+        <w:rPr>
+          <w:rFonts w:ascii="Nyala" w:hAnsi="Nyala"/>
+          <w:lang w:val="es-MX" w:bidi="ar-EG"/>
+        </w:rPr>
+      </w:pPr>
+      <w:r>
+        <w:rPr>
+          <w:rFonts w:ascii="Nyala" w:hAnsi="Nyala"/>
+          <w:lang w:val="es-MX" w:bidi="ar-EG"/>
+        </w:rPr>
+        <w:t>.</w:t>
+      </w:r>
+      <w:proofErr w:type="spellStart"/>
+      <w:r>
+        <w:rPr>
+          <w:rFonts w:ascii="Nyala" w:hAnsi="Nyala"/>
+          <w:lang w:val="es-MX" w:bidi="ar-EG"/>
+        </w:rPr>
+        <w:t>to_</w:t>
+      </w:r>
+      <w:proofErr w:type="gramStart"/>
+      <w:r>
+        <w:rPr>
+          <w:rFonts w:ascii="Nyala" w:hAnsi="Nyala"/>
+          <w:lang w:val="es-MX" w:bidi="ar-EG"/>
+        </w:rPr>
+        <w:t>excel</w:t>
+      </w:r>
+      <w:proofErr w:type="spellEnd"/>
+      <w:r>
+        <w:rPr>
+          <w:rFonts w:ascii="Nyala" w:hAnsi="Nyala"/>
+          <w:lang w:val="es-MX" w:bidi="ar-EG"/>
+        </w:rPr>
+        <w:t>(</w:t>
+      </w:r>
+      <w:proofErr w:type="gramEnd"/>
+      <w:r>
+        <w:rPr>
+          <w:rFonts w:ascii="Nyala" w:hAnsi="Nyala"/>
+          <w:lang w:val="es-MX" w:bidi="ar-EG"/>
+        </w:rPr>
+        <w:t xml:space="preserve">) para convertirlo a Excel. </w:t>
+      </w:r>
+    </w:p>
+    <w:p>
+      <w:pPr>
+        <w:jc w:val="both"/>
+        <w:rPr>
+          <w:rFonts w:ascii="Nyala" w:hAnsi="Nyala"/>
+          <w:lang w:val="es-MX" w:bidi="ar-EG"/>
+        </w:rPr>
+      </w:pPr>
     </w:p>
     <w:p>
       <w:pPr>
@@ -794,6 +1092,172 @@
         <w:rPr>
           <w:rFonts w:ascii="Nyala" w:hAnsi="Nyala"/>
           <w:lang w:bidi="ar-EG"/>
+        </w:rPr>
+      </w:pPr>
+    </w:p>
+    <w:p>
+      <w:pPr>
+        <w:jc w:val="both"/>
+        <w:rPr>
+          <w:rFonts w:ascii="Nyala" w:hAnsi="Nyala"/>
+          <w:lang w:val="es-MX" w:bidi="ar-EG"/>
+        </w:rPr>
+      </w:pPr>
+      <w:proofErr w:type="spellStart"/>
+      <w:r>
+        <w:rPr>
+          <w:rFonts w:ascii="Nyala" w:hAnsi="Nyala"/>
+          <w:b/>
+          <w:bCs/>
+          <w:lang w:val="es-MX" w:bidi="ar-EG"/>
+        </w:rPr>
+        <w:t>Plotly.express</w:t>
+      </w:r>
+      <w:proofErr w:type="spellEnd"/>
+      <w:r>
+        <w:rPr>
+          <w:rFonts w:ascii="Nyala" w:hAnsi="Nyala"/>
+          <w:lang w:val="es-MX" w:bidi="ar-EG"/>
+        </w:rPr>
+        <w:t xml:space="preserve"> permite hacer gráficas</w:t>
+      </w:r>
+    </w:p>
+    <w:p>
+      <w:pPr>
+        <w:jc w:val="both"/>
+        <w:rPr>
+          <w:rFonts w:ascii="Nyala" w:hAnsi="Nyala"/>
+          <w:lang w:val="es-MX" w:bidi="ar-EG"/>
+        </w:rPr>
+      </w:pPr>
+      <w:r>
+        <w:rPr>
+          <w:rFonts w:ascii="Nyala" w:hAnsi="Nyala"/>
+          <w:lang w:val="es-MX" w:bidi="ar-EG"/>
+        </w:rPr>
+        <w:t xml:space="preserve">Utilizando el </w:t>
+      </w:r>
+      <w:proofErr w:type="gramStart"/>
+      <w:r>
+        <w:rPr>
+          <w:rFonts w:ascii="Nyala" w:hAnsi="Nyala"/>
+          <w:lang w:val="es-MX" w:bidi="ar-EG"/>
+        </w:rPr>
+        <w:t>método .</w:t>
+      </w:r>
+      <w:proofErr w:type="spellStart"/>
+      <w:r>
+        <w:rPr>
+          <w:rFonts w:ascii="Nyala" w:hAnsi="Nyala"/>
+          <w:lang w:val="es-MX" w:bidi="ar-EG"/>
+        </w:rPr>
+        <w:t>histogram</w:t>
+      </w:r>
+      <w:proofErr w:type="spellEnd"/>
+      <w:proofErr w:type="gramEnd"/>
+      <w:r>
+        <w:rPr>
+          <w:rFonts w:ascii="Nyala" w:hAnsi="Nyala"/>
+          <w:lang w:val="es-MX" w:bidi="ar-EG"/>
+        </w:rPr>
+        <w:t>() podemos hacer gráficas interactivas.</w:t>
+      </w:r>
+    </w:p>
+    <w:p>
+      <w:pPr>
+        <w:jc w:val="both"/>
+        <w:rPr>
+          <w:rFonts w:ascii="Nyala" w:hAnsi="Nyala"/>
+          <w:lang w:val="es-MX" w:bidi="ar-EG"/>
+        </w:rPr>
+      </w:pPr>
+      <w:proofErr w:type="gramStart"/>
+      <w:r>
+        <w:rPr>
+          <w:rFonts w:ascii="Nyala" w:hAnsi="Nyala"/>
+          <w:lang w:val="es-MX" w:bidi="ar-EG"/>
+        </w:rPr>
+        <w:t>.show</w:t>
+      </w:r>
+      <w:proofErr w:type="gramEnd"/>
+      <w:r>
+        <w:rPr>
+          <w:rFonts w:ascii="Nyala" w:hAnsi="Nyala"/>
+          <w:lang w:val="es-MX" w:bidi="ar-EG"/>
+        </w:rPr>
+        <w:t>()</w:t>
+      </w:r>
+    </w:p>
+    <w:p>
+      <w:pPr>
+        <w:jc w:val="both"/>
+        <w:rPr>
+          <w:rFonts w:ascii="Nyala" w:hAnsi="Nyala"/>
+          <w:lang w:val="es-MX" w:bidi="ar-EG"/>
+        </w:rPr>
+      </w:pPr>
+      <w:proofErr w:type="gramStart"/>
+      <w:r>
+        <w:rPr>
+          <w:rFonts w:ascii="Nyala" w:hAnsi="Nyala"/>
+          <w:lang w:val="es-MX" w:bidi="ar-EG"/>
+        </w:rPr>
+        <w:t>.</w:t>
+      </w:r>
+      <w:proofErr w:type="spellStart"/>
+      <w:r>
+        <w:rPr>
+          <w:rFonts w:ascii="Nyala" w:hAnsi="Nyala"/>
+          <w:lang w:val="es-MX" w:bidi="ar-EG"/>
+        </w:rPr>
+        <w:t>write</w:t>
+      </w:r>
+      <w:proofErr w:type="gramEnd"/>
+      <w:r>
+        <w:rPr>
+          <w:rFonts w:ascii="Nyala" w:hAnsi="Nyala"/>
+          <w:lang w:val="es-MX" w:bidi="ar-EG"/>
+        </w:rPr>
+        <w:t>_</w:t>
+      </w:r>
+      <w:proofErr w:type="gramStart"/>
+      <w:r>
+        <w:rPr>
+          <w:rFonts w:ascii="Nyala" w:hAnsi="Nyala"/>
+          <w:lang w:val="es-MX" w:bidi="ar-EG"/>
+        </w:rPr>
+        <w:t>html</w:t>
+      </w:r>
+      <w:proofErr w:type="spellEnd"/>
+      <w:r>
+        <w:rPr>
+          <w:rFonts w:ascii="Nyala" w:hAnsi="Nyala"/>
+          <w:lang w:val="es-MX" w:bidi="ar-EG"/>
+        </w:rPr>
+        <w:t>(</w:t>
+      </w:r>
+      <w:proofErr w:type="gramEnd"/>
+      <w:r>
+        <w:rPr>
+          <w:rFonts w:ascii="Nyala" w:hAnsi="Nyala"/>
+          <w:lang w:val="es-MX" w:bidi="ar-EG"/>
+        </w:rPr>
+        <w:t>)</w:t>
+      </w:r>
+      <w:r>
+        <w:rPr>
+          <w:rFonts w:ascii="Nyala" w:hAnsi="Nyala"/>
+          <w:lang w:val="es-MX" w:bidi="ar-EG"/>
+        </w:rPr>
+        <w:t>z</w:t>
+      </w:r>
+    </w:p>
+    <w:p>
+      <w:pPr>
+        <w:jc w:val="both"/>
+        <w:rPr>
+          <w:rFonts w:ascii="Nyala" w:hAnsi="Nyala"/>
+          <w:lang w:val="es-MX" w:bidi="ar-EG"/>
         </w:rPr>
       </w:pPr>
     </w:p>

</xml_diff>

<commit_message>
Ha terminado el último proyecto
</commit_message>
<xml_diff>
--- a/Notas de Python.docx
+++ b/Notas de Python.docx
@@ -8,23 +8,16 @@
         <w:rPr>
           <w:b/>
           <w:bCs/>
-        </w:rPr>
-      </w:pPr>
-      <w:proofErr w:type="spellStart"/>
+          <w:lang w:val="es-MX"/>
+        </w:rPr>
+      </w:pPr>
       <w:r>
         <w:rPr>
           <w:b/>
           <w:bCs/>
-        </w:rPr>
-        <w:t>Notas</w:t>
-      </w:r>
-      <w:proofErr w:type="spellEnd"/>
-      <w:r>
-        <w:rPr>
-          <w:b/>
-          <w:bCs/>
-        </w:rPr>
-        <w:t xml:space="preserve"> de Python</w:t>
+          <w:lang w:val="es-MX"/>
+        </w:rPr>
+        <w:t>Notas de Python</w:t>
       </w:r>
     </w:p>
     <w:p>
@@ -36,12 +29,24 @@
           <w:lang w:val="am-ET" w:bidi="ar-EG"/>
         </w:rPr>
       </w:pPr>
-      <w:proofErr w:type="gramStart"/>
       <w:r>
         <w:rPr>
           <w:lang w:val="es-MX"/>
         </w:rPr>
-        <w:t xml:space="preserve">Para descargar alguna </w:t>
+        <w:t xml:space="preserve">Para descargar </w:t>
+      </w:r>
+      <w:r>
+        <w:rPr>
+          <w:u w:val="single"/>
+          <w:lang w:val="es-MX"/>
+        </w:rPr>
+        <w:t>alguna</w:t>
+      </w:r>
+      <w:r>
+        <w:rPr>
+          <w:lang w:val="es-MX"/>
+        </w:rPr>
+        <w:t xml:space="preserve"> </w:t>
       </w:r>
       <w:proofErr w:type="spellStart"/>
       <w:r>
@@ -56,31 +61,66 @@
           <w:rFonts w:ascii="Nyala" w:hAnsi="Nyala"/>
           <w:lang w:val="am-ET" w:bidi="ar-EG"/>
         </w:rPr>
-        <w:t>ía se utiliza “!</w:t>
-      </w:r>
-      <w:proofErr w:type="gramEnd"/>
+        <w:t xml:space="preserve">ía se utiliza “! pip install </w:t>
+      </w:r>
+      <w:r>
+        <w:rPr>
+          <w:rFonts w:ascii="Nyala" w:hAnsi="Nyala"/>
+          <w:lang w:val="es-MX" w:bidi="ar-EG"/>
+        </w:rPr>
+        <w:t>&lt;nombre de librer</w:t>
+      </w:r>
+      <w:r>
+        <w:rPr>
+          <w:rFonts w:ascii="Nyala" w:hAnsi="Nyala"/>
+          <w:lang w:val="es-MX" w:bidi="ar-EG"/>
+        </w:rPr>
+        <w:t>ía</w:t>
+      </w:r>
+      <w:r>
+        <w:rPr>
+          <w:rFonts w:ascii="Nyala" w:hAnsi="Nyala"/>
+          <w:lang w:val="es-MX" w:bidi="ar-EG"/>
+        </w:rPr>
+        <w:t>&gt;</w:t>
+      </w:r>
       <w:r>
         <w:rPr>
           <w:rFonts w:ascii="Nyala" w:hAnsi="Nyala"/>
           <w:lang w:val="am-ET" w:bidi="ar-EG"/>
         </w:rPr>
-        <w:t xml:space="preserve"> pip install </w:t>
-      </w:r>
-      <w:r>
-        <w:rPr>
-          <w:rFonts w:ascii="Nyala" w:hAnsi="Nyala"/>
-          <w:lang w:val="es-MX" w:bidi="ar-EG"/>
-        </w:rPr>
-        <w:t>&lt;nombre de librer</w:t>
-      </w:r>
-      <w:r>
-        <w:rPr>
-          <w:rFonts w:ascii="Nyala" w:hAnsi="Nyala"/>
-          <w:lang w:val="es-MX" w:bidi="ar-EG"/>
-        </w:rPr>
-        <w:t>ía</w:t>
-      </w:r>
-      <w:proofErr w:type="gramStart"/>
+        <w:t>“.</w:t>
+      </w:r>
+    </w:p>
+    <w:p>
+      <w:pPr>
+        <w:jc w:val="both"/>
+        <w:rPr>
+          <w:rFonts w:ascii="Nyala" w:hAnsi="Nyala"/>
+          <w:lang w:val="es-MX" w:bidi="ar-EG"/>
+        </w:rPr>
+      </w:pPr>
+      <w:r>
+        <w:rPr>
+          <w:rFonts w:ascii="Nyala" w:hAnsi="Nyala"/>
+          <w:lang w:val="am-ET" w:bidi="ar-EG"/>
+        </w:rPr>
+        <w:t xml:space="preserve">Para importar una librería en nuestro código utilizamos “import </w:t>
+      </w:r>
+      <w:r>
+        <w:rPr>
+          <w:rFonts w:ascii="Nyala" w:hAnsi="Nyala"/>
+          <w:lang w:val="es-MX" w:bidi="ar-EG"/>
+        </w:rPr>
+        <w:t>&lt;</w:t>
+      </w:r>
+      <w:r>
+        <w:rPr>
+          <w:rFonts w:ascii="Nyala" w:hAnsi="Nyala"/>
+          <w:lang w:val="es-MX" w:bidi="ar-EG"/>
+        </w:rPr>
+        <w:t>nombre de librería</w:t>
+      </w:r>
       <w:r>
         <w:rPr>
           <w:rFonts w:ascii="Nyala" w:hAnsi="Nyala"/>
@@ -91,17 +131,9 @@
       <w:r>
         <w:rPr>
           <w:rFonts w:ascii="Nyala" w:hAnsi="Nyala"/>
-          <w:lang w:val="am-ET" w:bidi="ar-EG"/>
-        </w:rPr>
-        <w:t>“</w:t>
-      </w:r>
-      <w:proofErr w:type="gramEnd"/>
-      <w:r>
-        <w:rPr>
-          <w:rFonts w:ascii="Nyala" w:hAnsi="Nyala"/>
-          <w:lang w:val="am-ET" w:bidi="ar-EG"/>
-        </w:rPr>
-        <w:t>.</w:t>
+          <w:lang w:val="es-MX" w:bidi="ar-EG"/>
+        </w:rPr>
+        <w:t xml:space="preserve"> as &lt;alias&gt;“.</w:t>
       </w:r>
     </w:p>
     <w:p>
@@ -115,53 +147,24 @@
       <w:r>
         <w:rPr>
           <w:rFonts w:ascii="Nyala" w:hAnsi="Nyala"/>
-          <w:lang w:val="am-ET" w:bidi="ar-EG"/>
-        </w:rPr>
-        <w:t xml:space="preserve">Para importar una librería en nuestro código utilizamos “import </w:t>
-      </w:r>
-      <w:r>
-        <w:rPr>
-          <w:rFonts w:ascii="Nyala" w:hAnsi="Nyala"/>
-          <w:lang w:val="es-MX" w:bidi="ar-EG"/>
-        </w:rPr>
-        <w:t>&lt;</w:t>
-      </w:r>
-      <w:r>
-        <w:rPr>
-          <w:rFonts w:ascii="Nyala" w:hAnsi="Nyala"/>
-          <w:lang w:val="es-MX" w:bidi="ar-EG"/>
-        </w:rPr>
-        <w:t>nombre de librería</w:t>
-      </w:r>
-      <w:r>
-        <w:rPr>
-          <w:rFonts w:ascii="Nyala" w:hAnsi="Nyala"/>
-          <w:lang w:val="es-MX" w:bidi="ar-EG"/>
-        </w:rPr>
-        <w:t>&gt;</w:t>
-      </w:r>
-      <w:r>
-        <w:rPr>
-          <w:rFonts w:ascii="Nyala" w:hAnsi="Nyala"/>
-          <w:lang w:val="es-MX" w:bidi="ar-EG"/>
-        </w:rPr>
-        <w:t xml:space="preserve"> as &lt;alias&gt;“.</w:t>
-      </w:r>
-    </w:p>
-    <w:p>
-      <w:pPr>
-        <w:jc w:val="both"/>
-        <w:rPr>
-          <w:rFonts w:ascii="Nyala" w:hAnsi="Nyala"/>
-          <w:lang w:val="es-MX" w:bidi="ar-EG"/>
-        </w:rPr>
-      </w:pPr>
-      <w:r>
-        <w:rPr>
-          <w:rFonts w:ascii="Nyala" w:hAnsi="Nyala"/>
-          <w:lang w:val="es-MX" w:bidi="ar-EG"/>
-        </w:rPr>
-        <w:t xml:space="preserve">Y entonces, teniendo este objeto podemos acceder a sus métodos y atributos. </w:t>
+          <w:lang w:val="es-MX" w:bidi="ar-EG"/>
+        </w:rPr>
+        <w:t xml:space="preserve">Y entonces, teniendo </w:t>
+      </w:r>
+      <w:r>
+        <w:rPr>
+          <w:rFonts w:ascii="Nyala" w:hAnsi="Nyala"/>
+          <w:u w:val="single"/>
+          <w:lang w:val="es-MX" w:bidi="ar-EG"/>
+        </w:rPr>
+        <w:t>este</w:t>
+      </w:r>
+      <w:r>
+        <w:rPr>
+          <w:rFonts w:ascii="Nyala" w:hAnsi="Nyala"/>
+          <w:lang w:val="es-MX" w:bidi="ar-EG"/>
+        </w:rPr>
+        <w:t xml:space="preserve"> objeto podemos acceder a sus métodos y atributos. </w:t>
       </w:r>
     </w:p>
     <w:p>
@@ -210,20 +213,6 @@
     </w:p>
     <w:p>
       <w:pPr>
-        <w:pStyle w:val="Prrafodelista"/>
-        <w:numPr>
-          <w:ilvl w:val="0"/>
-          <w:numId w:val="1"/>
-        </w:numPr>
-        <w:jc w:val="both"/>
-        <w:rPr>
-          <w:rFonts w:ascii="Nyala" w:hAnsi="Nyala"/>
-          <w:lang w:val="es-MX" w:bidi="ar-EG"/>
-        </w:rPr>
-      </w:pPr>
-    </w:p>
-    <w:p>
-      <w:pPr>
         <w:jc w:val="center"/>
         <w:rPr>
           <w:rFonts w:ascii="Nyala" w:hAnsi="Nyala"/>
@@ -395,23 +384,22 @@
         <w:t>Podemos ver la información en un archivo de Excel con “</w:t>
       </w:r>
       <w:proofErr w:type="spellStart"/>
-      <w:proofErr w:type="gramStart"/>
-      <w:r>
-        <w:rPr>
-          <w:rFonts w:ascii="Nyala" w:hAnsi="Nyala"/>
-          <w:lang w:val="es-MX" w:bidi="ar-EG"/>
-        </w:rPr>
-        <w:t>pd.read</w:t>
-      </w:r>
-      <w:proofErr w:type="gramEnd"/>
-      <w:r>
-        <w:rPr>
-          <w:rFonts w:ascii="Nyala" w:hAnsi="Nyala"/>
-          <w:lang w:val="es-MX" w:bidi="ar-EG"/>
-        </w:rPr>
-        <w:t>_</w:t>
-      </w:r>
-      <w:proofErr w:type="gramStart"/>
+      <w:r>
+        <w:rPr>
+          <w:rFonts w:ascii="Nyala" w:hAnsi="Nyala"/>
+          <w:lang w:val="es-MX" w:bidi="ar-EG"/>
+        </w:rPr>
+        <w:t>pd.read_excel</w:t>
+      </w:r>
+      <w:proofErr w:type="spellEnd"/>
+      <w:r>
+        <w:rPr>
+          <w:rFonts w:ascii="Nyala" w:hAnsi="Nyala"/>
+          <w:lang w:val="es-MX" w:bidi="ar-EG"/>
+        </w:rPr>
+        <w:t xml:space="preserve">(“nombre del archivo de </w:t>
+      </w:r>
+      <w:proofErr w:type="spellStart"/>
       <w:r>
         <w:rPr>
           <w:rFonts w:ascii="Nyala" w:hAnsi="Nyala"/>
@@ -425,54 +413,62 @@
           <w:rFonts w:ascii="Nyala" w:hAnsi="Nyala"/>
           <w:lang w:val="es-MX" w:bidi="ar-EG"/>
         </w:rPr>
-        <w:t>(</w:t>
-      </w:r>
-      <w:proofErr w:type="gramEnd"/>
-      <w:r>
-        <w:rPr>
-          <w:rFonts w:ascii="Nyala" w:hAnsi="Nyala"/>
-          <w:lang w:val="es-MX" w:bidi="ar-EG"/>
-        </w:rPr>
-        <w:t xml:space="preserve">“nombre del archivo de </w:t>
-      </w:r>
+        <w:t>”)</w:t>
+      </w:r>
+      <w:r>
+        <w:rPr>
+          <w:rFonts w:ascii="Nyala" w:hAnsi="Nyala"/>
+          <w:lang w:val="es-MX" w:bidi="ar-EG"/>
+        </w:rPr>
+        <w:t>” y esto puede asignársele a una variable, en esta caso, da.</w:t>
+      </w:r>
+    </w:p>
+    <w:p>
+      <w:pPr>
+        <w:jc w:val="both"/>
+        <w:rPr>
+          <w:rFonts w:ascii="Nyala" w:hAnsi="Nyala"/>
+          <w:lang w:val="es-MX" w:bidi="ar-EG"/>
+        </w:rPr>
+      </w:pPr>
+      <w:r>
+        <w:rPr>
+          <w:rFonts w:ascii="Nyala" w:hAnsi="Nyala"/>
+          <w:lang w:val="es-MX" w:bidi="ar-EG"/>
+        </w:rPr>
+        <w:t xml:space="preserve">Para analizar la información, algunos métodos importantes son: </w:t>
+      </w:r>
+    </w:p>
+    <w:p>
+      <w:pPr>
+        <w:jc w:val="both"/>
+        <w:rPr>
+          <w:rFonts w:ascii="Nyala" w:hAnsi="Nyala"/>
+          <w:lang w:bidi="ar-EG"/>
+        </w:rPr>
+      </w:pPr>
       <w:proofErr w:type="spellStart"/>
       <w:r>
         <w:rPr>
           <w:rFonts w:ascii="Nyala" w:hAnsi="Nyala"/>
-          <w:lang w:val="es-MX" w:bidi="ar-EG"/>
-        </w:rPr>
-        <w:t>excel</w:t>
+          <w:lang w:bidi="ar-EG"/>
+        </w:rPr>
+        <w:t>da</w:t>
+      </w:r>
+      <w:r>
+        <w:rPr>
+          <w:rFonts w:ascii="Nyala" w:hAnsi="Nyala"/>
+          <w:lang w:bidi="ar-EG"/>
+        </w:rPr>
+        <w:t>.head</w:t>
       </w:r>
       <w:proofErr w:type="spellEnd"/>
       <w:r>
         <w:rPr>
           <w:rFonts w:ascii="Nyala" w:hAnsi="Nyala"/>
-          <w:lang w:val="es-MX" w:bidi="ar-EG"/>
-        </w:rPr>
-        <w:t>”)</w:t>
-      </w:r>
-      <w:r>
-        <w:rPr>
-          <w:rFonts w:ascii="Nyala" w:hAnsi="Nyala"/>
-          <w:lang w:val="es-MX" w:bidi="ar-EG"/>
-        </w:rPr>
-        <w:t xml:space="preserve">” y esto puede asignársele a una variable, en </w:t>
-      </w:r>
-      <w:proofErr w:type="gramStart"/>
-      <w:r>
-        <w:rPr>
-          <w:rFonts w:ascii="Nyala" w:hAnsi="Nyala"/>
-          <w:lang w:val="es-MX" w:bidi="ar-EG"/>
-        </w:rPr>
-        <w:t>esta caso</w:t>
-      </w:r>
-      <w:proofErr w:type="gramEnd"/>
-      <w:r>
-        <w:rPr>
-          <w:rFonts w:ascii="Nyala" w:hAnsi="Nyala"/>
-          <w:lang w:val="es-MX" w:bidi="ar-EG"/>
-        </w:rPr>
-        <w:t>, da.</w:t>
+          <w:lang w:bidi="ar-EG"/>
+        </w:rPr>
+        <w:t>(),</w:t>
       </w:r>
     </w:p>
     <w:p>
@@ -480,15 +476,31 @@
         <w:jc w:val="both"/>
         <w:rPr>
           <w:rFonts w:ascii="Nyala" w:hAnsi="Nyala"/>
-          <w:lang w:val="es-MX" w:bidi="ar-EG"/>
-        </w:rPr>
-      </w:pPr>
-      <w:r>
-        <w:rPr>
-          <w:rFonts w:ascii="Nyala" w:hAnsi="Nyala"/>
-          <w:lang w:val="es-MX" w:bidi="ar-EG"/>
-        </w:rPr>
-        <w:t xml:space="preserve">Para analizar la información, algunos métodos importantes son: </w:t>
+          <w:lang w:bidi="ar-EG"/>
+        </w:rPr>
+      </w:pPr>
+      <w:proofErr w:type="spellStart"/>
+      <w:r>
+        <w:rPr>
+          <w:rFonts w:ascii="Nyala" w:hAnsi="Nyala"/>
+          <w:lang w:bidi="ar-EG"/>
+        </w:rPr>
+        <w:t>da</w:t>
+      </w:r>
+      <w:r>
+        <w:rPr>
+          <w:rFonts w:ascii="Nyala" w:hAnsi="Nyala"/>
+          <w:lang w:bidi="ar-EG"/>
+        </w:rPr>
+        <w:t>.tail</w:t>
+      </w:r>
+      <w:proofErr w:type="spellEnd"/>
+      <w:r>
+        <w:rPr>
+          <w:rFonts w:ascii="Nyala" w:hAnsi="Nyala"/>
+          <w:lang w:bidi="ar-EG"/>
+        </w:rPr>
+        <w:t>(),</w:t>
       </w:r>
     </w:p>
     <w:p>
@@ -499,28 +511,74 @@
           <w:lang w:bidi="ar-EG"/>
         </w:rPr>
       </w:pPr>
+      <w:r>
+        <w:rPr>
+          <w:rFonts w:ascii="Nyala" w:hAnsi="Nyala"/>
+          <w:lang w:bidi="ar-EG"/>
+        </w:rPr>
+        <w:t>da</w:t>
+      </w:r>
+      <w:r>
+        <w:rPr>
+          <w:rFonts w:ascii="Nyala" w:hAnsi="Nyala"/>
+          <w:lang w:bidi="ar-EG"/>
+        </w:rPr>
+        <w:t>.info(),</w:t>
+      </w:r>
+    </w:p>
+    <w:p>
+      <w:pPr>
+        <w:jc w:val="both"/>
+        <w:rPr>
+          <w:rFonts w:ascii="Nyala" w:hAnsi="Nyala"/>
+          <w:lang w:val="es-MX" w:bidi="ar-EG"/>
+        </w:rPr>
+      </w:pPr>
       <w:proofErr w:type="spellStart"/>
-      <w:proofErr w:type="gramStart"/>
-      <w:r>
-        <w:rPr>
-          <w:rFonts w:ascii="Nyala" w:hAnsi="Nyala"/>
-          <w:lang w:bidi="ar-EG"/>
+      <w:r>
+        <w:rPr>
+          <w:rFonts w:ascii="Nyala" w:hAnsi="Nyala"/>
+          <w:lang w:val="es-MX" w:bidi="ar-EG"/>
+        </w:rPr>
+        <w:t>da.shape</w:t>
+      </w:r>
+      <w:proofErr w:type="spellEnd"/>
+      <w:r>
+        <w:rPr>
+          <w:rFonts w:ascii="Nyala" w:hAnsi="Nyala"/>
+          <w:lang w:val="es-MX" w:bidi="ar-EG"/>
+        </w:rPr>
+        <w:t>(),</w:t>
+      </w:r>
+    </w:p>
+    <w:p>
+      <w:pPr>
+        <w:jc w:val="both"/>
+        <w:rPr>
+          <w:rFonts w:ascii="Nyala" w:hAnsi="Nyala"/>
+          <w:lang w:val="es-MX" w:bidi="ar-EG"/>
+        </w:rPr>
+      </w:pPr>
+      <w:proofErr w:type="spellStart"/>
+      <w:r>
+        <w:rPr>
+          <w:rFonts w:ascii="Nyala" w:hAnsi="Nyala"/>
+          <w:lang w:val="es-MX" w:bidi="ar-EG"/>
         </w:rPr>
         <w:t>da</w:t>
       </w:r>
       <w:r>
         <w:rPr>
           <w:rFonts w:ascii="Nyala" w:hAnsi="Nyala"/>
-          <w:lang w:bidi="ar-EG"/>
-        </w:rPr>
-        <w:t>.head</w:t>
+          <w:lang w:val="es-MX" w:bidi="ar-EG"/>
+        </w:rPr>
+        <w:t>.describe</w:t>
       </w:r>
       <w:proofErr w:type="spellEnd"/>
-      <w:proofErr w:type="gramEnd"/>
-      <w:r>
-        <w:rPr>
-          <w:rFonts w:ascii="Nyala" w:hAnsi="Nyala"/>
-          <w:lang w:bidi="ar-EG"/>
+      <w:r>
+        <w:rPr>
+          <w:rFonts w:ascii="Nyala" w:hAnsi="Nyala"/>
+          <w:lang w:val="es-MX" w:bidi="ar-EG"/>
         </w:rPr>
         <w:t>(),</w:t>
       </w:r>
@@ -530,31 +588,106 @@
         <w:jc w:val="both"/>
         <w:rPr>
           <w:rFonts w:ascii="Nyala" w:hAnsi="Nyala"/>
-          <w:lang w:bidi="ar-EG"/>
-        </w:rPr>
-      </w:pPr>
+          <w:u w:val="single"/>
+          <w:lang w:val="es-MX" w:bidi="ar-EG"/>
+        </w:rPr>
+      </w:pPr>
+      <w:r>
+        <w:rPr>
+          <w:rFonts w:ascii="Nyala" w:hAnsi="Nyala"/>
+          <w:lang w:val="es-MX" w:bidi="ar-EG"/>
+        </w:rPr>
+        <w:t>da</w:t>
+      </w:r>
+      <w:r>
+        <w:rPr>
+          <w:rFonts w:ascii="Nyala" w:hAnsi="Nyala"/>
+          <w:lang w:val="es-MX" w:bidi="ar-EG"/>
+        </w:rPr>
+        <w:t>[“columna”</w:t>
+      </w:r>
+      <w:r>
+        <w:rPr>
+          <w:rFonts w:ascii="Nyala" w:hAnsi="Nyala"/>
+          <w:lang w:val="es-MX" w:bidi="ar-EG"/>
+        </w:rPr>
+        <w:t>],</w:t>
+      </w:r>
+    </w:p>
+    <w:p>
+      <w:pPr>
+        <w:jc w:val="both"/>
+        <w:rPr>
+          <w:rFonts w:ascii="Nyala" w:hAnsi="Nyala"/>
+          <w:lang w:val="es-MX" w:bidi="ar-EG"/>
+        </w:rPr>
+      </w:pPr>
+      <w:r>
+        <w:rPr>
+          <w:rFonts w:ascii="Nyala" w:hAnsi="Nyala"/>
+          <w:lang w:val="es-MX" w:bidi="ar-EG"/>
+        </w:rPr>
+        <w:t>da</w:t>
+      </w:r>
+      <w:r>
+        <w:rPr>
+          <w:rFonts w:ascii="Nyala" w:hAnsi="Nyala"/>
+          <w:lang w:val="es-MX" w:bidi="ar-EG"/>
+        </w:rPr>
+        <w:t>[[“columna1”, “columna2”, “columna3”…,”</w:t>
+      </w:r>
       <w:proofErr w:type="spellStart"/>
-      <w:proofErr w:type="gramStart"/>
-      <w:r>
-        <w:rPr>
-          <w:rFonts w:ascii="Nyala" w:hAnsi="Nyala"/>
-          <w:lang w:bidi="ar-EG"/>
-        </w:rPr>
-        <w:t>da</w:t>
-      </w:r>
-      <w:r>
-        <w:rPr>
-          <w:rFonts w:ascii="Nyala" w:hAnsi="Nyala"/>
-          <w:lang w:bidi="ar-EG"/>
-        </w:rPr>
-        <w:t>.tail</w:t>
+      <w:r>
+        <w:rPr>
+          <w:rFonts w:ascii="Nyala" w:hAnsi="Nyala"/>
+          <w:lang w:val="es-MX" w:bidi="ar-EG"/>
+        </w:rPr>
+        <w:t>columnan</w:t>
       </w:r>
       <w:proofErr w:type="spellEnd"/>
-      <w:proofErr w:type="gramEnd"/>
-      <w:r>
-        <w:rPr>
-          <w:rFonts w:ascii="Nyala" w:hAnsi="Nyala"/>
-          <w:lang w:bidi="ar-EG"/>
+      <w:r>
+        <w:rPr>
+          <w:rFonts w:ascii="Nyala" w:hAnsi="Nyala"/>
+          <w:lang w:val="es-MX" w:bidi="ar-EG"/>
+        </w:rPr>
+        <w:t>”]]</w:t>
+      </w:r>
+      <w:r>
+        <w:rPr>
+          <w:rFonts w:ascii="Nyala" w:hAnsi="Nyala"/>
+          <w:lang w:val="es-MX" w:bidi="ar-EG"/>
+        </w:rPr>
+        <w:t>,</w:t>
+      </w:r>
+    </w:p>
+    <w:p>
+      <w:pPr>
+        <w:jc w:val="both"/>
+        <w:rPr>
+          <w:rFonts w:ascii="Nyala" w:hAnsi="Nyala"/>
+          <w:lang w:val="es-MX" w:bidi="ar-EG"/>
+        </w:rPr>
+      </w:pPr>
+      <w:r>
+        <w:rPr>
+          <w:rFonts w:ascii="Nyala" w:hAnsi="Nyala"/>
+          <w:lang w:val="es-MX" w:bidi="ar-EG"/>
+        </w:rPr>
+        <w:t>da[“columna”].</w:t>
+      </w:r>
+      <w:proofErr w:type="spellStart"/>
+      <w:r>
+        <w:rPr>
+          <w:rFonts w:ascii="Nyala" w:hAnsi="Nyala"/>
+          <w:lang w:val="es-MX" w:bidi="ar-EG"/>
+        </w:rPr>
+        <w:t>value_counts</w:t>
+      </w:r>
+      <w:proofErr w:type="spellEnd"/>
+      <w:r>
+        <w:rPr>
+          <w:rFonts w:ascii="Nyala" w:hAnsi="Nyala"/>
+          <w:lang w:val="es-MX" w:bidi="ar-EG"/>
         </w:rPr>
         <w:t>(),</w:t>
       </w:r>
@@ -564,31 +697,31 @@
         <w:jc w:val="both"/>
         <w:rPr>
           <w:rFonts w:ascii="Nyala" w:hAnsi="Nyala"/>
-          <w:lang w:bidi="ar-EG"/>
-        </w:rPr>
-      </w:pPr>
-      <w:proofErr w:type="gramStart"/>
-      <w:r>
-        <w:rPr>
-          <w:rFonts w:ascii="Nyala" w:hAnsi="Nyala"/>
-          <w:lang w:bidi="ar-EG"/>
-        </w:rPr>
-        <w:t>da</w:t>
-      </w:r>
-      <w:r>
-        <w:rPr>
-          <w:rFonts w:ascii="Nyala" w:hAnsi="Nyala"/>
-          <w:lang w:bidi="ar-EG"/>
-        </w:rPr>
-        <w:t>.info(</w:t>
-      </w:r>
-      <w:proofErr w:type="gramEnd"/>
-      <w:r>
-        <w:rPr>
-          <w:rFonts w:ascii="Nyala" w:hAnsi="Nyala"/>
-          <w:lang w:bidi="ar-EG"/>
-        </w:rPr>
-        <w:t>),</w:t>
+          <w:lang w:val="es-MX" w:bidi="ar-EG"/>
+        </w:rPr>
+      </w:pPr>
+      <w:r>
+        <w:rPr>
+          <w:rFonts w:ascii="Nyala" w:hAnsi="Nyala"/>
+          <w:lang w:val="es-MX" w:bidi="ar-EG"/>
+        </w:rPr>
+        <w:t>da[“columna”].</w:t>
+      </w:r>
+      <w:proofErr w:type="spellStart"/>
+      <w:r>
+        <w:rPr>
+          <w:rFonts w:ascii="Nyala" w:hAnsi="Nyala"/>
+          <w:lang w:val="es-MX" w:bidi="ar-EG"/>
+        </w:rPr>
+        <w:t>unique</w:t>
+      </w:r>
+      <w:proofErr w:type="spellEnd"/>
+      <w:r>
+        <w:rPr>
+          <w:rFonts w:ascii="Nyala" w:hAnsi="Nyala"/>
+          <w:lang w:val="es-MX" w:bidi="ar-EG"/>
+        </w:rPr>
+        <w:t>(),</w:t>
       </w:r>
     </w:p>
     <w:p>
@@ -599,263 +732,17 @@
           <w:lang w:val="es-MX" w:bidi="ar-EG"/>
         </w:rPr>
       </w:pPr>
+    </w:p>
+    <w:p>
+      <w:pPr>
+        <w:jc w:val="both"/>
+        <w:rPr>
+          <w:rFonts w:ascii="Nyala" w:hAnsi="Nyala"/>
+          <w:u w:val="single"/>
+          <w:lang w:val="es-MX" w:bidi="ar-EG"/>
+        </w:rPr>
+      </w:pPr>
       <w:proofErr w:type="spellStart"/>
-      <w:proofErr w:type="gramStart"/>
-      <w:r>
-        <w:rPr>
-          <w:rFonts w:ascii="Nyala" w:hAnsi="Nyala"/>
-          <w:lang w:val="es-MX" w:bidi="ar-EG"/>
-        </w:rPr>
-        <w:t>da.shape</w:t>
-      </w:r>
-      <w:proofErr w:type="spellEnd"/>
-      <w:proofErr w:type="gramEnd"/>
-      <w:r>
-        <w:rPr>
-          <w:rFonts w:ascii="Nyala" w:hAnsi="Nyala"/>
-          <w:lang w:val="es-MX" w:bidi="ar-EG"/>
-        </w:rPr>
-        <w:t>(),</w:t>
-      </w:r>
-    </w:p>
-    <w:p>
-      <w:pPr>
-        <w:jc w:val="both"/>
-        <w:rPr>
-          <w:rFonts w:ascii="Nyala" w:hAnsi="Nyala"/>
-          <w:lang w:val="es-MX" w:bidi="ar-EG"/>
-        </w:rPr>
-      </w:pPr>
-      <w:proofErr w:type="spellStart"/>
-      <w:proofErr w:type="gramStart"/>
-      <w:r>
-        <w:rPr>
-          <w:rFonts w:ascii="Nyala" w:hAnsi="Nyala"/>
-          <w:lang w:val="es-MX" w:bidi="ar-EG"/>
-        </w:rPr>
-        <w:t>da</w:t>
-      </w:r>
-      <w:r>
-        <w:rPr>
-          <w:rFonts w:ascii="Nyala" w:hAnsi="Nyala"/>
-          <w:lang w:val="es-MX" w:bidi="ar-EG"/>
-        </w:rPr>
-        <w:t>.describe</w:t>
-      </w:r>
-      <w:proofErr w:type="spellEnd"/>
-      <w:proofErr w:type="gramEnd"/>
-      <w:r>
-        <w:rPr>
-          <w:rFonts w:ascii="Nyala" w:hAnsi="Nyala"/>
-          <w:lang w:val="es-MX" w:bidi="ar-EG"/>
-        </w:rPr>
-        <w:t>(),</w:t>
-      </w:r>
-    </w:p>
-    <w:p>
-      <w:pPr>
-        <w:jc w:val="both"/>
-        <w:rPr>
-          <w:rFonts w:ascii="Nyala" w:hAnsi="Nyala"/>
-          <w:u w:val="single"/>
-          <w:lang w:val="es-MX" w:bidi="ar-EG"/>
-        </w:rPr>
-      </w:pPr>
-      <w:r>
-        <w:rPr>
-          <w:rFonts w:ascii="Nyala" w:hAnsi="Nyala"/>
-          <w:lang w:val="es-MX" w:bidi="ar-EG"/>
-        </w:rPr>
-        <w:t>da</w:t>
-      </w:r>
-      <w:r>
-        <w:rPr>
-          <w:rFonts w:ascii="Nyala" w:hAnsi="Nyala"/>
-          <w:lang w:val="es-MX" w:bidi="ar-EG"/>
-        </w:rPr>
-        <w:t>[“columna”</w:t>
-      </w:r>
-      <w:r>
-        <w:rPr>
-          <w:rFonts w:ascii="Nyala" w:hAnsi="Nyala"/>
-          <w:lang w:val="es-MX" w:bidi="ar-EG"/>
-        </w:rPr>
-        <w:t>],</w:t>
-      </w:r>
-    </w:p>
-    <w:p>
-      <w:pPr>
-        <w:jc w:val="both"/>
-        <w:rPr>
-          <w:rFonts w:ascii="Nyala" w:hAnsi="Nyala"/>
-          <w:lang w:val="es-MX" w:bidi="ar-EG"/>
-        </w:rPr>
-      </w:pPr>
-      <w:proofErr w:type="gramStart"/>
-      <w:r>
-        <w:rPr>
-          <w:rFonts w:ascii="Nyala" w:hAnsi="Nyala"/>
-          <w:lang w:val="es-MX" w:bidi="ar-EG"/>
-        </w:rPr>
-        <w:t>da</w:t>
-      </w:r>
-      <w:r>
-        <w:rPr>
-          <w:rFonts w:ascii="Nyala" w:hAnsi="Nyala"/>
-          <w:lang w:val="es-MX" w:bidi="ar-EG"/>
-        </w:rPr>
-        <w:t>[</w:t>
-      </w:r>
-      <w:proofErr w:type="gramEnd"/>
-      <w:r>
-        <w:rPr>
-          <w:rFonts w:ascii="Nyala" w:hAnsi="Nyala"/>
-          <w:lang w:val="es-MX" w:bidi="ar-EG"/>
-        </w:rPr>
-        <w:t>[“columna1”, “columna2”, “columna</w:t>
-      </w:r>
-      <w:proofErr w:type="gramStart"/>
-      <w:r>
-        <w:rPr>
-          <w:rFonts w:ascii="Nyala" w:hAnsi="Nyala"/>
-          <w:lang w:val="es-MX" w:bidi="ar-EG"/>
-        </w:rPr>
-        <w:t>3”…,”</w:t>
-      </w:r>
-      <w:proofErr w:type="spellStart"/>
-      <w:r>
-        <w:rPr>
-          <w:rFonts w:ascii="Nyala" w:hAnsi="Nyala"/>
-          <w:lang w:val="es-MX" w:bidi="ar-EG"/>
-        </w:rPr>
-        <w:t>columnan</w:t>
-      </w:r>
-      <w:proofErr w:type="spellEnd"/>
-      <w:proofErr w:type="gramEnd"/>
-      <w:r>
-        <w:rPr>
-          <w:rFonts w:ascii="Nyala" w:hAnsi="Nyala"/>
-          <w:lang w:val="es-MX" w:bidi="ar-EG"/>
-        </w:rPr>
-        <w:t>”]]</w:t>
-      </w:r>
-      <w:r>
-        <w:rPr>
-          <w:rFonts w:ascii="Nyala" w:hAnsi="Nyala"/>
-          <w:lang w:val="es-MX" w:bidi="ar-EG"/>
-        </w:rPr>
-        <w:t>,</w:t>
-      </w:r>
-    </w:p>
-    <w:p>
-      <w:pPr>
-        <w:jc w:val="both"/>
-        <w:rPr>
-          <w:rFonts w:ascii="Nyala" w:hAnsi="Nyala"/>
-          <w:lang w:val="es-MX" w:bidi="ar-EG"/>
-        </w:rPr>
-      </w:pPr>
-      <w:r>
-        <w:rPr>
-          <w:rFonts w:ascii="Nyala" w:hAnsi="Nyala"/>
-          <w:lang w:val="es-MX" w:bidi="ar-EG"/>
-        </w:rPr>
-        <w:t>da[“columna”].</w:t>
-      </w:r>
-      <w:proofErr w:type="spellStart"/>
-      <w:r>
-        <w:rPr>
-          <w:rFonts w:ascii="Nyala" w:hAnsi="Nyala"/>
-          <w:lang w:val="es-MX" w:bidi="ar-EG"/>
-        </w:rPr>
-        <w:t>value_</w:t>
-      </w:r>
-      <w:proofErr w:type="gramStart"/>
-      <w:r>
-        <w:rPr>
-          <w:rFonts w:ascii="Nyala" w:hAnsi="Nyala"/>
-          <w:lang w:val="es-MX" w:bidi="ar-EG"/>
-        </w:rPr>
-        <w:t>counts</w:t>
-      </w:r>
-      <w:proofErr w:type="spellEnd"/>
-      <w:r>
-        <w:rPr>
-          <w:rFonts w:ascii="Nyala" w:hAnsi="Nyala"/>
-          <w:lang w:val="es-MX" w:bidi="ar-EG"/>
-        </w:rPr>
-        <w:t>(</w:t>
-      </w:r>
-      <w:proofErr w:type="gramEnd"/>
-      <w:r>
-        <w:rPr>
-          <w:rFonts w:ascii="Nyala" w:hAnsi="Nyala"/>
-          <w:lang w:val="es-MX" w:bidi="ar-EG"/>
-        </w:rPr>
-        <w:t>),</w:t>
-      </w:r>
-    </w:p>
-    <w:p>
-      <w:pPr>
-        <w:jc w:val="both"/>
-        <w:rPr>
-          <w:rFonts w:ascii="Nyala" w:hAnsi="Nyala"/>
-          <w:lang w:val="es-MX" w:bidi="ar-EG"/>
-        </w:rPr>
-      </w:pPr>
-      <w:r>
-        <w:rPr>
-          <w:rFonts w:ascii="Nyala" w:hAnsi="Nyala"/>
-          <w:lang w:val="es-MX" w:bidi="ar-EG"/>
-        </w:rPr>
-        <w:t>da[“columna”</w:t>
-      </w:r>
-      <w:proofErr w:type="gramStart"/>
-      <w:r>
-        <w:rPr>
-          <w:rFonts w:ascii="Nyala" w:hAnsi="Nyala"/>
-          <w:lang w:val="es-MX" w:bidi="ar-EG"/>
-        </w:rPr>
-        <w:t>].</w:t>
-      </w:r>
-      <w:proofErr w:type="spellStart"/>
-      <w:r>
-        <w:rPr>
-          <w:rFonts w:ascii="Nyala" w:hAnsi="Nyala"/>
-          <w:lang w:val="es-MX" w:bidi="ar-EG"/>
-        </w:rPr>
-        <w:t>unique</w:t>
-      </w:r>
-      <w:proofErr w:type="spellEnd"/>
-      <w:proofErr w:type="gramEnd"/>
-      <w:r>
-        <w:rPr>
-          <w:rFonts w:ascii="Nyala" w:hAnsi="Nyala"/>
-          <w:lang w:val="es-MX" w:bidi="ar-EG"/>
-        </w:rPr>
-        <w:t>(),</w:t>
-      </w:r>
-    </w:p>
-    <w:p>
-      <w:pPr>
-        <w:jc w:val="both"/>
-        <w:rPr>
-          <w:rFonts w:ascii="Nyala" w:hAnsi="Nyala"/>
-          <w:lang w:val="es-MX" w:bidi="ar-EG"/>
-        </w:rPr>
-      </w:pPr>
-    </w:p>
-    <w:p>
-      <w:pPr>
-        <w:jc w:val="both"/>
-        <w:rPr>
-          <w:rFonts w:ascii="Nyala" w:hAnsi="Nyala"/>
-          <w:u w:val="single"/>
-          <w:lang w:val="es-MX" w:bidi="ar-EG"/>
-        </w:rPr>
-      </w:pPr>
-      <w:proofErr w:type="spellStart"/>
-      <w:proofErr w:type="gramStart"/>
       <w:r>
         <w:rPr>
           <w:rFonts w:ascii="Nyala" w:hAnsi="Nyala"/>
@@ -865,7 +752,6 @@
         <w:t>da.groupby</w:t>
       </w:r>
       <w:proofErr w:type="spellEnd"/>
-      <w:proofErr w:type="gramEnd"/>
       <w:r>
         <w:rPr>
           <w:rFonts w:ascii="Nyala" w:hAnsi="Nyala"/>
@@ -901,7 +787,6 @@
         </w:rPr>
         <w:t>”</w:t>
       </w:r>
-      <w:proofErr w:type="gramStart"/>
       <w:r>
         <w:rPr>
           <w:rFonts w:ascii="Nyala" w:hAnsi="Nyala"/>
@@ -949,23 +834,7 @@
           <w:rFonts w:ascii="Nyala" w:hAnsi="Nyala"/>
           <w:lang w:val="es-MX" w:bidi="ar-EG"/>
         </w:rPr>
-        <w:t>[</w:t>
-      </w:r>
-      <w:proofErr w:type="gramEnd"/>
-      <w:r>
-        <w:rPr>
-          <w:rFonts w:ascii="Nyala" w:hAnsi="Nyala"/>
-          <w:lang w:val="es-MX" w:bidi="ar-EG"/>
-        </w:rPr>
-        <w:t>“segunda agrupación”</w:t>
-      </w:r>
-      <w:proofErr w:type="gramStart"/>
-      <w:r>
-        <w:rPr>
-          <w:rFonts w:ascii="Nyala" w:hAnsi="Nyala"/>
-          <w:lang w:val="es-MX" w:bidi="ar-EG"/>
-        </w:rPr>
-        <w:t>].</w:t>
+        <w:t>[“segunda agrupación”].</w:t>
       </w:r>
       <w:proofErr w:type="spellStart"/>
       <w:r>
@@ -976,7 +845,6 @@
         <w:t>method</w:t>
       </w:r>
       <w:proofErr w:type="spellEnd"/>
-      <w:proofErr w:type="gramEnd"/>
       <w:r>
         <w:rPr>
           <w:rFonts w:ascii="Nyala" w:hAnsi="Nyala"/>
@@ -999,34 +867,48 @@
           <w:u w:val="single"/>
           <w:lang w:val="es-MX" w:bidi="ar-EG"/>
         </w:rPr>
-        <w:t>to_</w:t>
-      </w:r>
-      <w:proofErr w:type="gramStart"/>
+        <w:t>to_frame</w:t>
+      </w:r>
+      <w:proofErr w:type="spellEnd"/>
       <w:r>
         <w:rPr>
           <w:rFonts w:ascii="Nyala" w:hAnsi="Nyala"/>
           <w:u w:val="single"/>
           <w:lang w:val="es-MX" w:bidi="ar-EG"/>
         </w:rPr>
-        <w:t>frame</w:t>
+        <w:t>()</w:t>
+      </w:r>
+    </w:p>
+    <w:p>
+      <w:pPr>
+        <w:jc w:val="both"/>
+        <w:rPr>
+          <w:rFonts w:ascii="Nyala" w:hAnsi="Nyala"/>
+          <w:lang w:val="es-MX" w:bidi="ar-EG"/>
+        </w:rPr>
+      </w:pPr>
+      <w:r>
+        <w:rPr>
+          <w:rFonts w:ascii="Nyala" w:hAnsi="Nyala"/>
+          <w:lang w:val="es-MX" w:bidi="ar-EG"/>
+        </w:rPr>
+        <w:t>.</w:t>
+      </w:r>
+      <w:proofErr w:type="spellStart"/>
+      <w:r>
+        <w:rPr>
+          <w:rFonts w:ascii="Nyala" w:hAnsi="Nyala"/>
+          <w:lang w:val="es-MX" w:bidi="ar-EG"/>
+        </w:rPr>
+        <w:t>to_excel</w:t>
       </w:r>
       <w:proofErr w:type="spellEnd"/>
       <w:r>
         <w:rPr>
           <w:rFonts w:ascii="Nyala" w:hAnsi="Nyala"/>
-          <w:u w:val="single"/>
-          <w:lang w:val="es-MX" w:bidi="ar-EG"/>
-        </w:rPr>
-        <w:t>(</w:t>
-      </w:r>
-      <w:proofErr w:type="gramEnd"/>
-      <w:r>
-        <w:rPr>
-          <w:rFonts w:ascii="Nyala" w:hAnsi="Nyala"/>
-          <w:u w:val="single"/>
-          <w:lang w:val="es-MX" w:bidi="ar-EG"/>
-        </w:rPr>
-        <w:t>)</w:t>
+          <w:lang w:val="es-MX" w:bidi="ar-EG"/>
+        </w:rPr>
+        <w:t xml:space="preserve">() para convertirlo a Excel. </w:t>
       </w:r>
     </w:p>
     <w:p>
@@ -1035,63 +917,6 @@
         <w:rPr>
           <w:rFonts w:ascii="Nyala" w:hAnsi="Nyala"/>
           <w:lang w:val="es-MX" w:bidi="ar-EG"/>
-        </w:rPr>
-      </w:pPr>
-      <w:r>
-        <w:rPr>
-          <w:rFonts w:ascii="Nyala" w:hAnsi="Nyala"/>
-          <w:lang w:val="es-MX" w:bidi="ar-EG"/>
-        </w:rPr>
-        <w:t>.</w:t>
-      </w:r>
-      <w:proofErr w:type="spellStart"/>
-      <w:r>
-        <w:rPr>
-          <w:rFonts w:ascii="Nyala" w:hAnsi="Nyala"/>
-          <w:lang w:val="es-MX" w:bidi="ar-EG"/>
-        </w:rPr>
-        <w:t>to_</w:t>
-      </w:r>
-      <w:proofErr w:type="gramStart"/>
-      <w:r>
-        <w:rPr>
-          <w:rFonts w:ascii="Nyala" w:hAnsi="Nyala"/>
-          <w:lang w:val="es-MX" w:bidi="ar-EG"/>
-        </w:rPr>
-        <w:t>excel</w:t>
-      </w:r>
-      <w:proofErr w:type="spellEnd"/>
-      <w:r>
-        <w:rPr>
-          <w:rFonts w:ascii="Nyala" w:hAnsi="Nyala"/>
-          <w:lang w:val="es-MX" w:bidi="ar-EG"/>
-        </w:rPr>
-        <w:t>(</w:t>
-      </w:r>
-      <w:proofErr w:type="gramEnd"/>
-      <w:r>
-        <w:rPr>
-          <w:rFonts w:ascii="Nyala" w:hAnsi="Nyala"/>
-          <w:lang w:val="es-MX" w:bidi="ar-EG"/>
-        </w:rPr>
-        <w:t xml:space="preserve">) para convertirlo a Excel. </w:t>
-      </w:r>
-    </w:p>
-    <w:p>
-      <w:pPr>
-        <w:jc w:val="both"/>
-        <w:rPr>
-          <w:rFonts w:ascii="Nyala" w:hAnsi="Nyala"/>
-          <w:lang w:val="es-MX" w:bidi="ar-EG"/>
-        </w:rPr>
-      </w:pPr>
-    </w:p>
-    <w:p>
-      <w:pPr>
-        <w:jc w:val="both"/>
-        <w:rPr>
-          <w:rFonts w:ascii="Nyala" w:hAnsi="Nyala"/>
-          <w:lang w:bidi="ar-EG"/>
         </w:rPr>
       </w:pPr>
     </w:p>
@@ -1135,15 +960,7 @@
           <w:rFonts w:ascii="Nyala" w:hAnsi="Nyala"/>
           <w:lang w:val="es-MX" w:bidi="ar-EG"/>
         </w:rPr>
-        <w:t xml:space="preserve">Utilizando el </w:t>
-      </w:r>
-      <w:proofErr w:type="gramStart"/>
-      <w:r>
-        <w:rPr>
-          <w:rFonts w:ascii="Nyala" w:hAnsi="Nyala"/>
-          <w:lang w:val="es-MX" w:bidi="ar-EG"/>
-        </w:rPr>
-        <w:t>método .</w:t>
+        <w:t>Utilizando el método .</w:t>
       </w:r>
       <w:proofErr w:type="spellStart"/>
       <w:r>
@@ -1154,7 +971,6 @@
         <w:t>histogram</w:t>
       </w:r>
       <w:proofErr w:type="spellEnd"/>
-      <w:proofErr w:type="gramEnd"/>
       <w:r>
         <w:rPr>
           <w:rFonts w:ascii="Nyala" w:hAnsi="Nyala"/>
@@ -1168,117 +984,140 @@
         <w:jc w:val="both"/>
         <w:rPr>
           <w:rFonts w:ascii="Nyala" w:hAnsi="Nyala"/>
-          <w:lang w:val="es-MX" w:bidi="ar-EG"/>
-        </w:rPr>
-      </w:pPr>
-      <w:proofErr w:type="gramStart"/>
-      <w:r>
-        <w:rPr>
-          <w:rFonts w:ascii="Nyala" w:hAnsi="Nyala"/>
-          <w:lang w:val="es-MX" w:bidi="ar-EG"/>
-        </w:rPr>
-        <w:t>.show</w:t>
-      </w:r>
-      <w:proofErr w:type="gramEnd"/>
-      <w:r>
-        <w:rPr>
-          <w:rFonts w:ascii="Nyala" w:hAnsi="Nyala"/>
-          <w:lang w:val="es-MX" w:bidi="ar-EG"/>
+          <w:lang w:bidi="ar-EG"/>
+        </w:rPr>
+      </w:pPr>
+      <w:r>
+        <w:rPr>
+          <w:rFonts w:ascii="Nyala" w:hAnsi="Nyala"/>
+          <w:lang w:bidi="ar-EG"/>
+        </w:rPr>
+        <w:t>.show()</w:t>
+      </w:r>
+    </w:p>
+    <w:p>
+      <w:pPr>
+        <w:jc w:val="both"/>
+        <w:rPr>
+          <w:rFonts w:ascii="Nyala" w:hAnsi="Nyala"/>
+          <w:lang w:bidi="ar-EG"/>
+        </w:rPr>
+      </w:pPr>
+      <w:r>
+        <w:rPr>
+          <w:rFonts w:ascii="Nyala" w:hAnsi="Nyala"/>
+          <w:lang w:bidi="ar-EG"/>
+        </w:rPr>
+        <w:t>.</w:t>
+      </w:r>
+      <w:proofErr w:type="spellStart"/>
+      <w:r>
+        <w:rPr>
+          <w:rFonts w:ascii="Nyala" w:hAnsi="Nyala"/>
+          <w:lang w:bidi="ar-EG"/>
+        </w:rPr>
+        <w:t>write_html</w:t>
+      </w:r>
+      <w:proofErr w:type="spellEnd"/>
+      <w:r>
+        <w:rPr>
+          <w:rFonts w:ascii="Nyala" w:hAnsi="Nyala"/>
+          <w:lang w:bidi="ar-EG"/>
         </w:rPr>
         <w:t>()</w:t>
       </w:r>
-    </w:p>
-    <w:p>
-      <w:pPr>
-        <w:jc w:val="both"/>
-        <w:rPr>
-          <w:rFonts w:ascii="Nyala" w:hAnsi="Nyala"/>
-          <w:lang w:val="es-MX" w:bidi="ar-EG"/>
-        </w:rPr>
-      </w:pPr>
-      <w:proofErr w:type="gramStart"/>
-      <w:r>
-        <w:rPr>
-          <w:rFonts w:ascii="Nyala" w:hAnsi="Nyala"/>
-          <w:lang w:val="es-MX" w:bidi="ar-EG"/>
-        </w:rPr>
-        <w:t>.</w:t>
+      <w:r>
+        <w:rPr>
+          <w:rFonts w:ascii="Nyala" w:hAnsi="Nyala"/>
+          <w:lang w:bidi="ar-EG"/>
+        </w:rPr>
+        <w:t>z</w:t>
+      </w:r>
+    </w:p>
+    <w:p>
+      <w:pPr>
+        <w:jc w:val="center"/>
+        <w:rPr>
+          <w:rFonts w:ascii="Nyala" w:hAnsi="Nyala"/>
+          <w:b/>
+          <w:bCs/>
+          <w:lang w:bidi="ar-EG"/>
+        </w:rPr>
+      </w:pPr>
+      <w:r>
+        <w:rPr>
+          <w:rFonts w:ascii="Nyala" w:hAnsi="Nyala"/>
+          <w:b/>
+          <w:bCs/>
+          <w:lang w:bidi="ar-EG"/>
+        </w:rPr>
+        <w:t>IA</w:t>
+      </w:r>
+    </w:p>
+    <w:p>
+      <w:pPr>
+        <w:rPr>
+          <w:rFonts w:ascii="Nyala" w:hAnsi="Nyala" w:hint="cs"/>
+          <w:lang w:val="es-MX" w:bidi="ar-EG"/>
+        </w:rPr>
+      </w:pPr>
+      <w:r>
+        <w:rPr>
+          <w:rFonts w:ascii="Nyala" w:hAnsi="Nyala"/>
+          <w:lang w:val="es-MX" w:bidi="ar-EG"/>
+        </w:rPr>
+        <w:t xml:space="preserve">Se utiliza </w:t>
       </w:r>
       <w:proofErr w:type="spellStart"/>
       <w:r>
         <w:rPr>
           <w:rFonts w:ascii="Nyala" w:hAnsi="Nyala"/>
-          <w:lang w:val="es-MX" w:bidi="ar-EG"/>
-        </w:rPr>
-        <w:t>write</w:t>
-      </w:r>
-      <w:proofErr w:type="gramEnd"/>
-      <w:r>
-        <w:rPr>
-          <w:rFonts w:ascii="Nyala" w:hAnsi="Nyala"/>
-          <w:lang w:val="es-MX" w:bidi="ar-EG"/>
-        </w:rPr>
-        <w:t>_</w:t>
-      </w:r>
-      <w:proofErr w:type="gramStart"/>
-      <w:r>
-        <w:rPr>
-          <w:rFonts w:ascii="Nyala" w:hAnsi="Nyala"/>
-          <w:lang w:val="es-MX" w:bidi="ar-EG"/>
-        </w:rPr>
-        <w:t>html</w:t>
+          <w:b/>
+          <w:bCs/>
+          <w:lang w:val="es-MX" w:bidi="ar-EG"/>
+        </w:rPr>
+        <w:t>opencv</w:t>
       </w:r>
       <w:proofErr w:type="spellEnd"/>
       <w:r>
         <w:rPr>
           <w:rFonts w:ascii="Nyala" w:hAnsi="Nyala"/>
-          <w:lang w:val="es-MX" w:bidi="ar-EG"/>
-        </w:rPr>
-        <w:t>(</w:t>
-      </w:r>
-      <w:proofErr w:type="gramEnd"/>
-      <w:r>
-        <w:rPr>
-          <w:rFonts w:ascii="Nyala" w:hAnsi="Nyala"/>
-          <w:lang w:val="es-MX" w:bidi="ar-EG"/>
-        </w:rPr>
-        <w:t>)</w:t>
-      </w:r>
-      <w:r>
-        <w:rPr>
-          <w:rFonts w:ascii="Nyala" w:hAnsi="Nyala"/>
-          <w:lang w:val="es-MX" w:bidi="ar-EG"/>
-        </w:rPr>
-        <w:t>z</w:t>
-      </w:r>
-    </w:p>
-    <w:p>
-      <w:pPr>
-        <w:jc w:val="both"/>
-        <w:rPr>
-          <w:rFonts w:ascii="Nyala" w:hAnsi="Nyala"/>
-          <w:lang w:val="es-MX" w:bidi="ar-EG"/>
-        </w:rPr>
-      </w:pPr>
-    </w:p>
-    <w:p>
-      <w:pPr>
-        <w:jc w:val="both"/>
-        <w:rPr>
-          <w:rFonts w:ascii="Nyala" w:hAnsi="Nyala"/>
-          <w:lang w:val="es-MX" w:bidi="ar-EG"/>
-        </w:rPr>
-      </w:pPr>
-    </w:p>
-    <w:p>
-      <w:pPr>
-        <w:ind w:left="360"/>
-        <w:jc w:val="both"/>
-        <w:rPr>
-          <w:rFonts w:ascii="Nyala" w:hAnsi="Nyala"/>
-          <w:lang w:val="es-MX" w:bidi="ar-EG"/>
-        </w:rPr>
-      </w:pPr>
+          <w:b/>
+          <w:bCs/>
+          <w:lang w:val="es-MX" w:bidi="ar-EG"/>
+        </w:rPr>
+        <w:t xml:space="preserve"> </w:t>
+      </w:r>
+      <w:r>
+        <w:rPr>
+          <w:rFonts w:ascii="Nyala" w:hAnsi="Nyala"/>
+          <w:lang w:val="es-MX" w:bidi="ar-EG"/>
+        </w:rPr>
+        <w:t xml:space="preserve">para procesar </w:t>
+      </w:r>
+      <w:proofErr w:type="spellStart"/>
+      <w:r>
+        <w:rPr>
+          <w:rFonts w:ascii="Nyala" w:hAnsi="Nyala"/>
+          <w:lang w:val="es-MX" w:bidi="ar-EG"/>
+        </w:rPr>
+        <w:t>i</w:t>
+      </w:r>
+      <w:r>
+        <w:rPr>
+          <w:rFonts w:ascii="Nyala" w:hAnsi="Nyala"/>
+          <w:lang w:val="es-MX" w:bidi="ar-EG"/>
+        </w:rPr>
+        <w:t>m</w:t>
+      </w:r>
+      <w:proofErr w:type="spellEnd"/>
+      <w:r>
+        <w:rPr>
+          <w:rFonts w:ascii="Nyala" w:hAnsi="Nyala"/>
+          <w:lang w:val="am-ET" w:bidi="ar-EG"/>
+        </w:rPr>
+        <w:t xml:space="preserve">ágenes con python. </w:t>
+      </w:r>
     </w:p>
     <w:sectPr>
       <w:pgSz w:w="12240" w:h="15840"/>

</xml_diff>